<commit_message>
updated V2.0 user guide
</commit_message>
<xml_diff>
--- a/SyncSharpV2.0 Docs/[Team13][V2.0]UserGuide.docx
+++ b/SyncSharpV2.0 Docs/[Team13][V2.0]UserGuide.docx
@@ -476,7 +476,11 @@
       <w:pPr>
         <w:pStyle w:val="TOC1"/>
         <w:rPr>
-          <w:rFonts w:asciiTheme="minorHAnsi" w:hAnsiTheme="minorHAnsi"/>
+          <w:rFonts w:asciiTheme="minorHAnsi" w:hAnsiTheme="minorHAnsi" w:cstheme="minorBidi"/>
+          <w:b w:val="0"/>
+          <w:color w:val="auto"/>
+          <w:sz w:val="22"/>
+          <w:szCs w:val="22"/>
           <w:lang w:val="en-SG" w:eastAsia="en-SG"/>
         </w:rPr>
       </w:pPr>
@@ -507,11 +511,10 @@
         </w:rPr>
         <w:fldChar w:fldCharType="separate"/>
       </w:r>
-      <w:hyperlink w:anchor="_Toc258883231" w:history="1">
+      <w:hyperlink w:anchor="_Toc258893231" w:history="1">
         <w:r>
           <w:rPr>
             <w:rStyle w:val="Hyperlink"/>
-            <w:color w:val="244061" w:themeColor="accent1" w:themeShade="80"/>
           </w:rPr>
           <w:t>Part 1: Product Description</w:t>
         </w:r>
@@ -531,7 +534,221 @@
           <w:rPr>
             <w:webHidden/>
           </w:rPr>
-          <w:instrText xml:space="preserve"> PAGEREF _Toc258883231 \h </w:instrText>
+          <w:instrText xml:space="preserve"> PAGEREF _Toc258893231 \h </w:instrText>
+        </w:r>
+        <w:r>
+          <w:rPr>
+            <w:webHidden/>
+          </w:rPr>
+        </w:r>
+        <w:r>
+          <w:rPr>
+            <w:webHidden/>
+          </w:rPr>
+          <w:fldChar w:fldCharType="separate"/>
+        </w:r>
+        <w:r>
+          <w:rPr>
+            <w:webHidden/>
+          </w:rPr>
+          <w:t>3</w:t>
+        </w:r>
+        <w:r>
+          <w:rPr>
+            <w:webHidden/>
+          </w:rPr>
+          <w:fldChar w:fldCharType="end"/>
+        </w:r>
+      </w:hyperlink>
+    </w:p>
+    <w:p>
+      <w:pPr>
+        <w:pStyle w:val="TOC1"/>
+        <w:rPr>
+          <w:rFonts w:asciiTheme="minorHAnsi" w:hAnsiTheme="minorHAnsi" w:cstheme="minorBidi"/>
+          <w:b w:val="0"/>
+          <w:color w:val="auto"/>
+          <w:sz w:val="22"/>
+          <w:szCs w:val="22"/>
+          <w:lang w:val="en-SG" w:eastAsia="en-SG"/>
+        </w:rPr>
+      </w:pPr>
+      <w:hyperlink w:anchor="_Toc258893232" w:history="1">
+        <w:r>
+          <w:rPr>
+            <w:rStyle w:val="Hyperlink"/>
+          </w:rPr>
+          <w:t>Part 2: Using Syncsharp</w:t>
+        </w:r>
+        <w:r>
+          <w:rPr>
+            <w:webHidden/>
+          </w:rPr>
+          <w:tab/>
+        </w:r>
+        <w:r>
+          <w:rPr>
+            <w:webHidden/>
+          </w:rPr>
+          <w:fldChar w:fldCharType="begin"/>
+        </w:r>
+        <w:r>
+          <w:rPr>
+            <w:webHidden/>
+          </w:rPr>
+          <w:instrText xml:space="preserve"> PAGEREF _Toc258893232 \h </w:instrText>
+        </w:r>
+        <w:r>
+          <w:rPr>
+            <w:webHidden/>
+          </w:rPr>
+        </w:r>
+        <w:r>
+          <w:rPr>
+            <w:webHidden/>
+          </w:rPr>
+          <w:fldChar w:fldCharType="separate"/>
+        </w:r>
+        <w:r>
+          <w:rPr>
+            <w:webHidden/>
+          </w:rPr>
+          <w:t>3</w:t>
+        </w:r>
+        <w:r>
+          <w:rPr>
+            <w:webHidden/>
+          </w:rPr>
+          <w:fldChar w:fldCharType="end"/>
+        </w:r>
+      </w:hyperlink>
+    </w:p>
+    <w:p>
+      <w:pPr>
+        <w:pStyle w:val="TOC2"/>
+        <w:tabs>
+          <w:tab w:val="left" w:pos="880"/>
+        </w:tabs>
+        <w:rPr>
+          <w:rFonts w:asciiTheme="minorHAnsi" w:eastAsiaTheme="minorEastAsia" w:hAnsiTheme="minorHAnsi" w:cstheme="minorBidi"/>
+          <w:color w:val="auto"/>
+          <w:lang w:val="en-SG" w:eastAsia="en-SG"/>
+        </w:rPr>
+      </w:pPr>
+      <w:hyperlink w:anchor="_Toc258893233" w:history="1">
+        <w:r>
+          <w:rPr>
+            <w:rStyle w:val="Hyperlink"/>
+          </w:rPr>
+          <w:t>2.1</w:t>
+        </w:r>
+        <w:r>
+          <w:rPr>
+            <w:rFonts w:asciiTheme="minorHAnsi" w:eastAsiaTheme="minorEastAsia" w:hAnsiTheme="minorHAnsi" w:cstheme="minorBidi"/>
+            <w:color w:val="auto"/>
+            <w:lang w:val="en-SG" w:eastAsia="en-SG"/>
+          </w:rPr>
+          <w:tab/>
+        </w:r>
+        <w:r>
+          <w:rPr>
+            <w:rStyle w:val="Hyperlink"/>
+          </w:rPr>
+          <w:t xml:space="preserve"> On First Run</w:t>
+        </w:r>
+        <w:r>
+          <w:rPr>
+            <w:webHidden/>
+          </w:rPr>
+          <w:tab/>
+        </w:r>
+        <w:r>
+          <w:rPr>
+            <w:webHidden/>
+          </w:rPr>
+          <w:fldChar w:fldCharType="begin"/>
+        </w:r>
+        <w:r>
+          <w:rPr>
+            <w:webHidden/>
+          </w:rPr>
+          <w:instrText xml:space="preserve"> PAGEREF _Toc258893233 \h </w:instrText>
+        </w:r>
+        <w:r>
+          <w:rPr>
+            <w:webHidden/>
+          </w:rPr>
+        </w:r>
+        <w:r>
+          <w:rPr>
+            <w:webHidden/>
+          </w:rPr>
+          <w:fldChar w:fldCharType="separate"/>
+        </w:r>
+        <w:r>
+          <w:rPr>
+            <w:webHidden/>
+          </w:rPr>
+          <w:t>3</w:t>
+        </w:r>
+        <w:r>
+          <w:rPr>
+            <w:webHidden/>
+          </w:rPr>
+          <w:fldChar w:fldCharType="end"/>
+        </w:r>
+      </w:hyperlink>
+    </w:p>
+    <w:p>
+      <w:pPr>
+        <w:pStyle w:val="TOC2"/>
+        <w:tabs>
+          <w:tab w:val="left" w:pos="880"/>
+        </w:tabs>
+        <w:rPr>
+          <w:rFonts w:asciiTheme="minorHAnsi" w:eastAsiaTheme="minorEastAsia" w:hAnsiTheme="minorHAnsi" w:cstheme="minorBidi"/>
+          <w:color w:val="auto"/>
+          <w:lang w:val="en-SG" w:eastAsia="en-SG"/>
+        </w:rPr>
+      </w:pPr>
+      <w:hyperlink w:anchor="_Toc258893234" w:history="1">
+        <w:r>
+          <w:rPr>
+            <w:rStyle w:val="Hyperlink"/>
+          </w:rPr>
+          <w:t>2.2</w:t>
+        </w:r>
+        <w:r>
+          <w:rPr>
+            <w:rFonts w:asciiTheme="minorHAnsi" w:eastAsiaTheme="minorEastAsia" w:hAnsiTheme="minorHAnsi" w:cstheme="minorBidi"/>
+            <w:color w:val="auto"/>
+            <w:lang w:val="en-SG" w:eastAsia="en-SG"/>
+          </w:rPr>
+          <w:tab/>
+        </w:r>
+        <w:r>
+          <w:rPr>
+            <w:rStyle w:val="Hyperlink"/>
+          </w:rPr>
+          <w:t>Creating New Sync Task</w:t>
+        </w:r>
+        <w:r>
+          <w:rPr>
+            <w:webHidden/>
+          </w:rPr>
+          <w:tab/>
+        </w:r>
+        <w:r>
+          <w:rPr>
+            <w:webHidden/>
+          </w:rPr>
+          <w:fldChar w:fldCharType="begin"/>
+        </w:r>
+        <w:r>
+          <w:rPr>
+            <w:webHidden/>
+          </w:rPr>
+          <w:instrText xml:space="preserve"> PAGEREF _Toc258893234 \h </w:instrText>
         </w:r>
         <w:r>
           <w:rPr>
@@ -560,19 +777,36 @@
     </w:p>
     <w:p>
       <w:pPr>
-        <w:pStyle w:val="TOC1"/>
-        <w:rPr>
-          <w:rFonts w:asciiTheme="minorHAnsi" w:hAnsiTheme="minorHAnsi"/>
-          <w:sz w:val="22"/>
+        <w:pStyle w:val="TOC2"/>
+        <w:tabs>
+          <w:tab w:val="left" w:pos="880"/>
+        </w:tabs>
+        <w:rPr>
+          <w:rFonts w:asciiTheme="minorHAnsi" w:eastAsiaTheme="minorEastAsia" w:hAnsiTheme="minorHAnsi" w:cstheme="minorBidi"/>
+          <w:color w:val="auto"/>
           <w:lang w:val="en-SG" w:eastAsia="en-SG"/>
         </w:rPr>
       </w:pPr>
-      <w:hyperlink w:anchor="_Toc258883232" w:history="1">
+      <w:hyperlink w:anchor="_Toc258893235" w:history="1">
         <w:r>
           <w:rPr>
             <w:rStyle w:val="Hyperlink"/>
           </w:rPr>
-          <w:t>Part 2: Using Syncsharp</w:t>
+          <w:t>2.3</w:t>
+        </w:r>
+        <w:r>
+          <w:rPr>
+            <w:rFonts w:asciiTheme="minorHAnsi" w:eastAsiaTheme="minorEastAsia" w:hAnsiTheme="minorHAnsi" w:cstheme="minorBidi"/>
+            <w:color w:val="auto"/>
+            <w:lang w:val="en-SG" w:eastAsia="en-SG"/>
+          </w:rPr>
+          <w:tab/>
+        </w:r>
+        <w:r>
+          <w:rPr>
+            <w:rStyle w:val="Hyperlink"/>
+          </w:rPr>
+          <w:t>Delete Sync Task</w:t>
         </w:r>
         <w:r>
           <w:rPr>
@@ -590,122 +824,7 @@
           <w:rPr>
             <w:webHidden/>
           </w:rPr>
-          <w:instrText xml:space="preserve"> PAGEREF _Toc258883232 \h </w:instrText>
-        </w:r>
-        <w:r>
-          <w:rPr>
-            <w:webHidden/>
-          </w:rPr>
-        </w:r>
-        <w:r>
-          <w:rPr>
-            <w:webHidden/>
-          </w:rPr>
-          <w:fldChar w:fldCharType="separate"/>
-        </w:r>
-        <w:r>
-          <w:rPr>
-            <w:webHidden/>
-          </w:rPr>
-          <w:t>4</w:t>
-        </w:r>
-        <w:r>
-          <w:rPr>
-            <w:webHidden/>
-          </w:rPr>
-          <w:fldChar w:fldCharType="end"/>
-        </w:r>
-      </w:hyperlink>
-    </w:p>
-    <w:p>
-      <w:pPr>
-        <w:pStyle w:val="TOC2"/>
-        <w:rPr>
-          <w:lang w:val="en-SG" w:eastAsia="en-SG"/>
-        </w:rPr>
-      </w:pPr>
-      <w:hyperlink w:anchor="_Toc258883233" w:history="1">
-        <w:r>
-          <w:rPr>
-            <w:rStyle w:val="Hyperlink"/>
-            <w:color w:val="244061" w:themeColor="accent1" w:themeShade="80"/>
-          </w:rPr>
-          <w:t>2.1 On First Run</w:t>
-        </w:r>
-        <w:r>
-          <w:rPr>
-            <w:webHidden/>
-          </w:rPr>
-          <w:tab/>
-        </w:r>
-        <w:r>
-          <w:rPr>
-            <w:webHidden/>
-          </w:rPr>
-          <w:fldChar w:fldCharType="begin"/>
-        </w:r>
-        <w:r>
-          <w:rPr>
-            <w:webHidden/>
-          </w:rPr>
-          <w:instrText xml:space="preserve"> PAGEREF _Toc258883233 \h </w:instrText>
-        </w:r>
-        <w:r>
-          <w:rPr>
-            <w:webHidden/>
-          </w:rPr>
-        </w:r>
-        <w:r>
-          <w:rPr>
-            <w:webHidden/>
-          </w:rPr>
-          <w:fldChar w:fldCharType="separate"/>
-        </w:r>
-        <w:r>
-          <w:rPr>
-            <w:webHidden/>
-          </w:rPr>
-          <w:t>4</w:t>
-        </w:r>
-        <w:r>
-          <w:rPr>
-            <w:webHidden/>
-          </w:rPr>
-          <w:fldChar w:fldCharType="end"/>
-        </w:r>
-      </w:hyperlink>
-    </w:p>
-    <w:p>
-      <w:pPr>
-        <w:pStyle w:val="TOC2"/>
-        <w:rPr>
-          <w:lang w:val="en-SG" w:eastAsia="en-SG"/>
-        </w:rPr>
-      </w:pPr>
-      <w:hyperlink w:anchor="_Toc258883234" w:history="1">
-        <w:r>
-          <w:rPr>
-            <w:rStyle w:val="Hyperlink"/>
-          </w:rPr>
-          <w:t>2.2 Creating New Sync Task</w:t>
-        </w:r>
-        <w:r>
-          <w:rPr>
-            <w:webHidden/>
-          </w:rPr>
-          <w:tab/>
-        </w:r>
-        <w:r>
-          <w:rPr>
-            <w:webHidden/>
-          </w:rPr>
-          <w:fldChar w:fldCharType="begin"/>
-        </w:r>
-        <w:r>
-          <w:rPr>
-            <w:webHidden/>
-          </w:rPr>
-          <w:instrText xml:space="preserve"> PAGEREF _Toc258883234 \h </w:instrText>
+          <w:instrText xml:space="preserve"> PAGEREF _Toc258893235 \h </w:instrText>
         </w:r>
         <w:r>
           <w:rPr>
@@ -735,16 +854,35 @@
     <w:p>
       <w:pPr>
         <w:pStyle w:val="TOC2"/>
-        <w:rPr>
+        <w:tabs>
+          <w:tab w:val="left" w:pos="880"/>
+        </w:tabs>
+        <w:rPr>
+          <w:rFonts w:asciiTheme="minorHAnsi" w:eastAsiaTheme="minorEastAsia" w:hAnsiTheme="minorHAnsi" w:cstheme="minorBidi"/>
+          <w:color w:val="auto"/>
           <w:lang w:val="en-SG" w:eastAsia="en-SG"/>
         </w:rPr>
       </w:pPr>
-      <w:hyperlink w:anchor="_Toc258883235" w:history="1">
+      <w:hyperlink w:anchor="_Toc258893236" w:history="1">
         <w:r>
           <w:rPr>
             <w:rStyle w:val="Hyperlink"/>
           </w:rPr>
-          <w:t>2.3 Delete Sync Task</w:t>
+          <w:t>2.4</w:t>
+        </w:r>
+        <w:r>
+          <w:rPr>
+            <w:rFonts w:asciiTheme="minorHAnsi" w:eastAsiaTheme="minorEastAsia" w:hAnsiTheme="minorHAnsi" w:cstheme="minorBidi"/>
+            <w:color w:val="auto"/>
+            <w:lang w:val="en-SG" w:eastAsia="en-SG"/>
+          </w:rPr>
+          <w:tab/>
+        </w:r>
+        <w:r>
+          <w:rPr>
+            <w:rStyle w:val="Hyperlink"/>
+          </w:rPr>
+          <w:t>Task Management Menu</w:t>
         </w:r>
         <w:r>
           <w:rPr>
@@ -762,7 +900,7 @@
           <w:rPr>
             <w:webHidden/>
           </w:rPr>
-          <w:instrText xml:space="preserve"> PAGEREF _Toc258883235 \h </w:instrText>
+          <w:instrText xml:space="preserve"> PAGEREF _Toc258893236 \h </w:instrText>
         </w:r>
         <w:r>
           <w:rPr>
@@ -792,16 +930,35 @@
     <w:p>
       <w:pPr>
         <w:pStyle w:val="TOC2"/>
-        <w:rPr>
+        <w:tabs>
+          <w:tab w:val="left" w:pos="880"/>
+        </w:tabs>
+        <w:rPr>
+          <w:rFonts w:asciiTheme="minorHAnsi" w:eastAsiaTheme="minorEastAsia" w:hAnsiTheme="minorHAnsi" w:cstheme="minorBidi"/>
+          <w:color w:val="auto"/>
           <w:lang w:val="en-SG" w:eastAsia="en-SG"/>
         </w:rPr>
       </w:pPr>
-      <w:hyperlink w:anchor="_Toc258883236" w:history="1">
+      <w:hyperlink w:anchor="_Toc258893237" w:history="1">
         <w:r>
           <w:rPr>
             <w:rStyle w:val="Hyperlink"/>
           </w:rPr>
-          <w:t>2.3 Task Management Menu</w:t>
+          <w:t>2.5</w:t>
+        </w:r>
+        <w:r>
+          <w:rPr>
+            <w:rFonts w:asciiTheme="minorHAnsi" w:eastAsiaTheme="minorEastAsia" w:hAnsiTheme="minorHAnsi" w:cstheme="minorBidi"/>
+            <w:color w:val="auto"/>
+            <w:lang w:val="en-SG" w:eastAsia="en-SG"/>
+          </w:rPr>
+          <w:tab/>
+        </w:r>
+        <w:r>
+          <w:rPr>
+            <w:rStyle w:val="Hyperlink"/>
+          </w:rPr>
+          <w:t>Modify Sync Task</w:t>
         </w:r>
         <w:r>
           <w:rPr>
@@ -819,7 +976,7 @@
           <w:rPr>
             <w:webHidden/>
           </w:rPr>
-          <w:instrText xml:space="preserve"> PAGEREF _Toc258883236 \h </w:instrText>
+          <w:instrText xml:space="preserve"> PAGEREF _Toc258893237 \h </w:instrText>
         </w:r>
         <w:r>
           <w:rPr>
@@ -849,16 +1006,35 @@
     <w:p>
       <w:pPr>
         <w:pStyle w:val="TOC2"/>
-        <w:rPr>
+        <w:tabs>
+          <w:tab w:val="left" w:pos="880"/>
+        </w:tabs>
+        <w:rPr>
+          <w:rFonts w:asciiTheme="minorHAnsi" w:eastAsiaTheme="minorEastAsia" w:hAnsiTheme="minorHAnsi" w:cstheme="minorBidi"/>
+          <w:color w:val="auto"/>
           <w:lang w:val="en-SG" w:eastAsia="en-SG"/>
         </w:rPr>
       </w:pPr>
-      <w:hyperlink w:anchor="_Toc258883237" w:history="1">
+      <w:hyperlink w:anchor="_Toc258893238" w:history="1">
         <w:r>
           <w:rPr>
             <w:rStyle w:val="Hyperlink"/>
           </w:rPr>
-          <w:t>2.4 Modify Sync Task</w:t>
+          <w:t>2.6</w:t>
+        </w:r>
+        <w:r>
+          <w:rPr>
+            <w:rFonts w:asciiTheme="minorHAnsi" w:eastAsiaTheme="minorEastAsia" w:hAnsiTheme="minorHAnsi" w:cstheme="minorBidi"/>
+            <w:color w:val="auto"/>
+            <w:lang w:val="en-SG" w:eastAsia="en-SG"/>
+          </w:rPr>
+          <w:tab/>
+        </w:r>
+        <w:r>
+          <w:rPr>
+            <w:rStyle w:val="Hyperlink"/>
+          </w:rPr>
+          <w:t>View Log</w:t>
         </w:r>
         <w:r>
           <w:rPr>
@@ -876,7 +1052,7 @@
           <w:rPr>
             <w:webHidden/>
           </w:rPr>
-          <w:instrText xml:space="preserve"> PAGEREF _Toc258883237 \h </w:instrText>
+          <w:instrText xml:space="preserve"> PAGEREF _Toc258893238 \h </w:instrText>
         </w:r>
         <w:r>
           <w:rPr>
@@ -893,7 +1069,7 @@
           <w:rPr>
             <w:webHidden/>
           </w:rPr>
-          <w:t>8</w:t>
+          <w:t>12</w:t>
         </w:r>
         <w:r>
           <w:rPr>
@@ -906,16 +1082,35 @@
     <w:p>
       <w:pPr>
         <w:pStyle w:val="TOC2"/>
-        <w:rPr>
+        <w:tabs>
+          <w:tab w:val="left" w:pos="880"/>
+        </w:tabs>
+        <w:rPr>
+          <w:rFonts w:asciiTheme="minorHAnsi" w:eastAsiaTheme="minorEastAsia" w:hAnsiTheme="minorHAnsi" w:cstheme="minorBidi"/>
+          <w:color w:val="auto"/>
           <w:lang w:val="en-SG" w:eastAsia="en-SG"/>
         </w:rPr>
       </w:pPr>
-      <w:hyperlink w:anchor="_Toc258883238" w:history="1">
+      <w:hyperlink w:anchor="_Toc258893239" w:history="1">
         <w:r>
           <w:rPr>
             <w:rStyle w:val="Hyperlink"/>
           </w:rPr>
-          <w:t>2.5 View Log</w:t>
+          <w:t>2.7</w:t>
+        </w:r>
+        <w:r>
+          <w:rPr>
+            <w:rFonts w:asciiTheme="minorHAnsi" w:eastAsiaTheme="minorEastAsia" w:hAnsiTheme="minorHAnsi" w:cstheme="minorBidi"/>
+            <w:color w:val="auto"/>
+            <w:lang w:val="en-SG" w:eastAsia="en-SG"/>
+          </w:rPr>
+          <w:tab/>
+        </w:r>
+        <w:r>
+          <w:rPr>
+            <w:rStyle w:val="Hyperlink"/>
+          </w:rPr>
+          <w:t>Import Profile</w:t>
         </w:r>
         <w:r>
           <w:rPr>
@@ -933,7 +1128,7 @@
           <w:rPr>
             <w:webHidden/>
           </w:rPr>
-          <w:instrText xml:space="preserve"> PAGEREF _Toc258883238 \h </w:instrText>
+          <w:instrText xml:space="preserve"> PAGEREF _Toc258893239 \h </w:instrText>
         </w:r>
         <w:r>
           <w:rPr>
@@ -963,16 +1158,35 @@
     <w:p>
       <w:pPr>
         <w:pStyle w:val="TOC2"/>
-        <w:rPr>
+        <w:tabs>
+          <w:tab w:val="left" w:pos="880"/>
+        </w:tabs>
+        <w:rPr>
+          <w:rFonts w:asciiTheme="minorHAnsi" w:eastAsiaTheme="minorEastAsia" w:hAnsiTheme="minorHAnsi" w:cstheme="minorBidi"/>
+          <w:color w:val="auto"/>
           <w:lang w:val="en-SG" w:eastAsia="en-SG"/>
         </w:rPr>
       </w:pPr>
-      <w:hyperlink w:anchor="_Toc258883239" w:history="1">
+      <w:hyperlink w:anchor="_Toc258893240" w:history="1">
         <w:r>
           <w:rPr>
             <w:rStyle w:val="Hyperlink"/>
           </w:rPr>
-          <w:t>2.6 Import Profile</w:t>
+          <w:t>2.8</w:t>
+        </w:r>
+        <w:r>
+          <w:rPr>
+            <w:rFonts w:asciiTheme="minorHAnsi" w:eastAsiaTheme="minorEastAsia" w:hAnsiTheme="minorHAnsi" w:cstheme="minorBidi"/>
+            <w:color w:val="auto"/>
+            <w:lang w:val="en-SG" w:eastAsia="en-SG"/>
+          </w:rPr>
+          <w:tab/>
+        </w:r>
+        <w:r>
+          <w:rPr>
+            <w:rStyle w:val="Hyperlink"/>
+          </w:rPr>
+          <w:t>Export Profile</w:t>
         </w:r>
         <w:r>
           <w:rPr>
@@ -990,7 +1204,7 @@
           <w:rPr>
             <w:webHidden/>
           </w:rPr>
-          <w:instrText xml:space="preserve"> PAGEREF _Toc258883239 \h </w:instrText>
+          <w:instrText xml:space="preserve"> PAGEREF _Toc258893240 \h </w:instrText>
         </w:r>
         <w:r>
           <w:rPr>
@@ -1007,7 +1221,7 @@
           <w:rPr>
             <w:webHidden/>
           </w:rPr>
-          <w:t>14</w:t>
+          <w:t>15</w:t>
         </w:r>
         <w:r>
           <w:rPr>
@@ -1020,16 +1234,35 @@
     <w:p>
       <w:pPr>
         <w:pStyle w:val="TOC2"/>
-        <w:rPr>
+        <w:tabs>
+          <w:tab w:val="left" w:pos="880"/>
+        </w:tabs>
+        <w:rPr>
+          <w:rFonts w:asciiTheme="minorHAnsi" w:eastAsiaTheme="minorEastAsia" w:hAnsiTheme="minorHAnsi" w:cstheme="minorBidi"/>
+          <w:color w:val="auto"/>
           <w:lang w:val="en-SG" w:eastAsia="en-SG"/>
         </w:rPr>
       </w:pPr>
-      <w:hyperlink w:anchor="_Toc258883240" w:history="1">
+      <w:hyperlink w:anchor="_Toc258893241" w:history="1">
         <w:r>
           <w:rPr>
             <w:rStyle w:val="Hyperlink"/>
           </w:rPr>
-          <w:t>2.7 Export Profile</w:t>
+          <w:t>2.9</w:t>
+        </w:r>
+        <w:r>
+          <w:rPr>
+            <w:rFonts w:asciiTheme="minorHAnsi" w:eastAsiaTheme="minorEastAsia" w:hAnsiTheme="minorHAnsi" w:cstheme="minorBidi"/>
+            <w:color w:val="auto"/>
+            <w:lang w:val="en-SG" w:eastAsia="en-SG"/>
+          </w:rPr>
+          <w:tab/>
+        </w:r>
+        <w:r>
+          <w:rPr>
+            <w:rStyle w:val="Hyperlink"/>
+          </w:rPr>
+          <w:t>Analyze SyncTask</w:t>
         </w:r>
         <w:r>
           <w:rPr>
@@ -1047,7 +1280,7 @@
           <w:rPr>
             <w:webHidden/>
           </w:rPr>
-          <w:instrText xml:space="preserve"> PAGEREF _Toc258883240 \h </w:instrText>
+          <w:instrText xml:space="preserve"> PAGEREF _Toc258893241 \h </w:instrText>
         </w:r>
         <w:r>
           <w:rPr>
@@ -1064,7 +1297,7 @@
           <w:rPr>
             <w:webHidden/>
           </w:rPr>
-          <w:t>16</w:t>
+          <w:t>17</w:t>
         </w:r>
         <w:r>
           <w:rPr>
@@ -1077,16 +1310,35 @@
     <w:p>
       <w:pPr>
         <w:pStyle w:val="TOC2"/>
-        <w:rPr>
+        <w:tabs>
+          <w:tab w:val="left" w:pos="880"/>
+        </w:tabs>
+        <w:rPr>
+          <w:rFonts w:asciiTheme="minorHAnsi" w:eastAsiaTheme="minorEastAsia" w:hAnsiTheme="minorHAnsi" w:cstheme="minorBidi"/>
+          <w:color w:val="auto"/>
           <w:lang w:val="en-SG" w:eastAsia="en-SG"/>
         </w:rPr>
       </w:pPr>
-      <w:hyperlink w:anchor="_Toc258883241" w:history="1">
+      <w:hyperlink w:anchor="_Toc258893242" w:history="1">
         <w:r>
           <w:rPr>
             <w:rStyle w:val="Hyperlink"/>
           </w:rPr>
-          <w:t>2.8 Analyze SyncTask</w:t>
+          <w:t>2.10</w:t>
+        </w:r>
+        <w:r>
+          <w:rPr>
+            <w:rFonts w:asciiTheme="minorHAnsi" w:eastAsiaTheme="minorEastAsia" w:hAnsiTheme="minorHAnsi" w:cstheme="minorBidi"/>
+            <w:color w:val="auto"/>
+            <w:lang w:val="en-SG" w:eastAsia="en-SG"/>
+          </w:rPr>
+          <w:tab/>
+        </w:r>
+        <w:r>
+          <w:rPr>
+            <w:rStyle w:val="Hyperlink"/>
+          </w:rPr>
+          <w:t>PlugSync</w:t>
         </w:r>
         <w:r>
           <w:rPr>
@@ -1104,7 +1356,7 @@
           <w:rPr>
             <w:webHidden/>
           </w:rPr>
-          <w:instrText xml:space="preserve"> PAGEREF _Toc258883241 \h </w:instrText>
+          <w:instrText xml:space="preserve"> PAGEREF _Toc258893242 \h </w:instrText>
         </w:r>
         <w:r>
           <w:rPr>
@@ -1121,7 +1373,7 @@
           <w:rPr>
             <w:webHidden/>
           </w:rPr>
-          <w:t>18</w:t>
+          <w:t>19</w:t>
         </w:r>
         <w:r>
           <w:rPr>
@@ -1134,16 +1386,35 @@
     <w:p>
       <w:pPr>
         <w:pStyle w:val="TOC2"/>
-        <w:rPr>
+        <w:tabs>
+          <w:tab w:val="left" w:pos="880"/>
+        </w:tabs>
+        <w:rPr>
+          <w:rFonts w:asciiTheme="minorHAnsi" w:eastAsiaTheme="minorEastAsia" w:hAnsiTheme="minorHAnsi" w:cstheme="minorBidi"/>
+          <w:color w:val="auto"/>
           <w:lang w:val="en-SG" w:eastAsia="en-SG"/>
         </w:rPr>
       </w:pPr>
-      <w:hyperlink w:anchor="_Toc258883242" w:history="1">
+      <w:hyperlink w:anchor="_Toc258893243" w:history="1">
         <w:r>
           <w:rPr>
             <w:rStyle w:val="Hyperlink"/>
           </w:rPr>
-          <w:t>2.8 PlugSync</w:t>
+          <w:t>2.11</w:t>
+        </w:r>
+        <w:r>
+          <w:rPr>
+            <w:rFonts w:asciiTheme="minorHAnsi" w:eastAsiaTheme="minorEastAsia" w:hAnsiTheme="minorHAnsi" w:cstheme="minorBidi"/>
+            <w:color w:val="auto"/>
+            <w:lang w:val="en-SG" w:eastAsia="en-SG"/>
+          </w:rPr>
+          <w:tab/>
+        </w:r>
+        <w:r>
+          <w:rPr>
+            <w:rStyle w:val="Hyperlink"/>
+          </w:rPr>
+          <w:t>Configuring Global Settings</w:t>
         </w:r>
         <w:r>
           <w:rPr>
@@ -1161,7 +1432,7 @@
           <w:rPr>
             <w:webHidden/>
           </w:rPr>
-          <w:instrText xml:space="preserve"> PAGEREF _Toc258883242 \h </w:instrText>
+          <w:instrText xml:space="preserve"> PAGEREF _Toc258893243 \h </w:instrText>
         </w:r>
         <w:r>
           <w:rPr>
@@ -1190,17 +1461,22 @@
     </w:p>
     <w:p>
       <w:pPr>
-        <w:pStyle w:val="TOC2"/>
-        <w:rPr>
+        <w:pStyle w:val="TOC1"/>
+        <w:rPr>
+          <w:rFonts w:asciiTheme="minorHAnsi" w:hAnsiTheme="minorHAnsi" w:cstheme="minorBidi"/>
+          <w:b w:val="0"/>
+          <w:color w:val="auto"/>
+          <w:sz w:val="22"/>
+          <w:szCs w:val="22"/>
           <w:lang w:val="en-SG" w:eastAsia="en-SG"/>
         </w:rPr>
       </w:pPr>
-      <w:hyperlink w:anchor="_Toc258883243" w:history="1">
+      <w:hyperlink w:anchor="_Toc258893244" w:history="1">
         <w:r>
           <w:rPr>
             <w:rStyle w:val="Hyperlink"/>
           </w:rPr>
-          <w:t>2.9 Configuring Global Settings</w:t>
+          <w:t>Part 3 Troubleshooting</w:t>
         </w:r>
         <w:r>
           <w:rPr>
@@ -1218,7 +1494,7 @@
           <w:rPr>
             <w:webHidden/>
           </w:rPr>
-          <w:instrText xml:space="preserve"> PAGEREF _Toc258883243 \h </w:instrText>
+          <w:instrText xml:space="preserve"> PAGEREF _Toc258893244 \h </w:instrText>
         </w:r>
         <w:r>
           <w:rPr>
@@ -1247,71 +1523,14 @@
     </w:p>
     <w:p>
       <w:pPr>
-        <w:pStyle w:val="TOC1"/>
-        <w:rPr>
-          <w:rFonts w:asciiTheme="minorHAnsi" w:hAnsiTheme="minorHAnsi"/>
-          <w:sz w:val="22"/>
+        <w:pStyle w:val="TOC2"/>
+        <w:rPr>
+          <w:rFonts w:asciiTheme="minorHAnsi" w:eastAsiaTheme="minorEastAsia" w:hAnsiTheme="minorHAnsi" w:cstheme="minorBidi"/>
+          <w:color w:val="auto"/>
           <w:lang w:val="en-SG" w:eastAsia="en-SG"/>
         </w:rPr>
       </w:pPr>
-      <w:hyperlink w:anchor="_Toc258883244" w:history="1">
-        <w:r>
-          <w:rPr>
-            <w:rStyle w:val="Hyperlink"/>
-          </w:rPr>
-          <w:t>Part 3 Troubleshooting</w:t>
-        </w:r>
-        <w:r>
-          <w:rPr>
-            <w:webHidden/>
-          </w:rPr>
-          <w:tab/>
-        </w:r>
-        <w:r>
-          <w:rPr>
-            <w:webHidden/>
-          </w:rPr>
-          <w:fldChar w:fldCharType="begin"/>
-        </w:r>
-        <w:r>
-          <w:rPr>
-            <w:webHidden/>
-          </w:rPr>
-          <w:instrText xml:space="preserve"> PAGEREF _Toc258883244 \h </w:instrText>
-        </w:r>
-        <w:r>
-          <w:rPr>
-            <w:webHidden/>
-          </w:rPr>
-        </w:r>
-        <w:r>
-          <w:rPr>
-            <w:webHidden/>
-          </w:rPr>
-          <w:fldChar w:fldCharType="separate"/>
-        </w:r>
-        <w:r>
-          <w:rPr>
-            <w:webHidden/>
-          </w:rPr>
-          <w:t>22</w:t>
-        </w:r>
-        <w:r>
-          <w:rPr>
-            <w:webHidden/>
-          </w:rPr>
-          <w:fldChar w:fldCharType="end"/>
-        </w:r>
-      </w:hyperlink>
-    </w:p>
-    <w:p>
-      <w:pPr>
-        <w:pStyle w:val="TOC2"/>
-        <w:rPr>
-          <w:lang w:val="en-SG" w:eastAsia="en-SG"/>
-        </w:rPr>
-      </w:pPr>
-      <w:hyperlink w:anchor="_Toc258883245" w:history="1">
+      <w:hyperlink w:anchor="_Toc258893245" w:history="1">
         <w:r>
           <w:rPr>
             <w:rStyle w:val="Hyperlink"/>
@@ -1334,7 +1553,7 @@
           <w:rPr>
             <w:webHidden/>
           </w:rPr>
-          <w:instrText xml:space="preserve"> PAGEREF _Toc258883245 \h </w:instrText>
+          <w:instrText xml:space="preserve"> PAGEREF _Toc258893245 \h </w:instrText>
         </w:r>
         <w:r>
           <w:rPr>
@@ -1351,7 +1570,7 @@
           <w:rPr>
             <w:webHidden/>
           </w:rPr>
-          <w:t>22</w:t>
+          <w:t>21</w:t>
         </w:r>
         <w:r>
           <w:rPr>
@@ -1365,12 +1584,15 @@
       <w:pPr>
         <w:pStyle w:val="TOC1"/>
         <w:rPr>
-          <w:rFonts w:asciiTheme="minorHAnsi" w:hAnsiTheme="minorHAnsi"/>
+          <w:rFonts w:asciiTheme="minorHAnsi" w:hAnsiTheme="minorHAnsi" w:cstheme="minorBidi"/>
+          <w:b w:val="0"/>
+          <w:color w:val="auto"/>
           <w:sz w:val="22"/>
+          <w:szCs w:val="22"/>
           <w:lang w:val="en-SG" w:eastAsia="en-SG"/>
         </w:rPr>
       </w:pPr>
-      <w:hyperlink w:anchor="_Toc258883246" w:history="1">
+      <w:hyperlink w:anchor="_Toc258893246" w:history="1">
         <w:r>
           <w:rPr>
             <w:rStyle w:val="Hyperlink"/>
@@ -1393,7 +1615,7 @@
           <w:rPr>
             <w:webHidden/>
           </w:rPr>
-          <w:instrText xml:space="preserve"> PAGEREF _Toc258883246 \h </w:instrText>
+          <w:instrText xml:space="preserve"> PAGEREF _Toc258893246 \h </w:instrText>
         </w:r>
         <w:r>
           <w:rPr>
@@ -1410,7 +1632,7 @@
           <w:rPr>
             <w:webHidden/>
           </w:rPr>
-          <w:t>24</w:t>
+          <w:t>23</w:t>
         </w:r>
         <w:r>
           <w:rPr>
@@ -1504,7 +1726,7 @@
           <w:sz w:val="28"/>
         </w:rPr>
       </w:pPr>
-      <w:bookmarkStart w:id="0" w:name="_Toc258883231"/>
+      <w:bookmarkStart w:id="0" w:name="_Toc258893231"/>
       <w:r>
         <w:rPr>
           <w:rFonts w:ascii="Cambria" w:hAnsi="Cambria" w:cs="Times New Roman"/>
@@ -1586,7 +1808,7 @@
           <w:szCs w:val="32"/>
         </w:rPr>
       </w:pPr>
-      <w:bookmarkStart w:id="1" w:name="_Toc258883232"/>
+      <w:bookmarkStart w:id="1" w:name="_Toc258893232"/>
       <w:r>
         <w:rPr>
           <w:rFonts w:ascii="Cambria" w:hAnsi="Cambria" w:cs="Times New Roman"/>
@@ -1620,7 +1842,7 @@
           <w:color w:val="244061" w:themeColor="accent1" w:themeShade="80"/>
         </w:rPr>
       </w:pPr>
-      <w:bookmarkStart w:id="2" w:name="_Toc258883233"/>
+      <w:bookmarkStart w:id="2" w:name="_Toc258893233"/>
       <w:r>
         <w:rPr>
           <w:rFonts w:ascii="Cambria" w:eastAsia="Calibri" w:hAnsi="Cambria" w:cs="Times New Roman"/>
@@ -1635,7 +1857,23 @@
           <w:b w:val="0"/>
           <w:color w:val="244061" w:themeColor="accent1" w:themeShade="80"/>
         </w:rPr>
-        <w:t>1 On First Run</w:t>
+        <w:t>1</w:t>
+      </w:r>
+      <w:r>
+        <w:rPr>
+          <w:rFonts w:ascii="Cambria" w:eastAsia="Calibri" w:hAnsi="Cambria" w:cs="Times New Roman"/>
+          <w:b w:val="0"/>
+          <w:color w:val="244061" w:themeColor="accent1" w:themeShade="80"/>
+        </w:rPr>
+        <w:tab/>
+      </w:r>
+      <w:r>
+        <w:rPr>
+          <w:rFonts w:ascii="Cambria" w:eastAsia="Calibri" w:hAnsi="Cambria" w:cs="Times New Roman"/>
+          <w:b w:val="0"/>
+          <w:color w:val="244061" w:themeColor="accent1" w:themeShade="80"/>
+        </w:rPr>
+        <w:t xml:space="preserve"> On First Run</w:t>
       </w:r>
       <w:bookmarkEnd w:id="2"/>
     </w:p>
@@ -1833,7 +2071,7 @@
           <w:color w:val="244061" w:themeColor="accent1" w:themeShade="80"/>
         </w:rPr>
       </w:pPr>
-      <w:bookmarkStart w:id="3" w:name="_Toc258883234"/>
+      <w:bookmarkStart w:id="3" w:name="_Toc258893234"/>
       <w:r>
         <w:rPr>
           <w:rFonts w:ascii="Cambria" w:eastAsia="Calibri" w:hAnsi="Cambria" w:cs="Times New Roman"/>
@@ -1857,7 +2095,7 @@
           <w:b w:val="0"/>
           <w:color w:val="244061" w:themeColor="accent1" w:themeShade="80"/>
         </w:rPr>
-        <w:t xml:space="preserve"> </w:t>
+        <w:tab/>
       </w:r>
       <w:r>
         <w:rPr>
@@ -2472,7 +2710,7 @@
           <w:color w:val="244061" w:themeColor="accent1" w:themeShade="80"/>
         </w:rPr>
       </w:pPr>
-      <w:bookmarkStart w:id="4" w:name="_Toc258883235"/>
+      <w:bookmarkStart w:id="4" w:name="_Toc258893235"/>
       <w:r>
         <w:rPr>
           <w:rFonts w:ascii="Cambria" w:eastAsia="Calibri" w:hAnsi="Cambria" w:cs="Times New Roman"/>
@@ -2496,7 +2734,7 @@
           <w:b w:val="0"/>
           <w:color w:val="244061" w:themeColor="accent1" w:themeShade="80"/>
         </w:rPr>
-        <w:t xml:space="preserve"> </w:t>
+        <w:tab/>
       </w:r>
       <w:r>
         <w:rPr>
@@ -2843,7 +3081,7 @@
           <w:color w:val="244061" w:themeColor="accent1" w:themeShade="80"/>
         </w:rPr>
       </w:pPr>
-      <w:bookmarkStart w:id="5" w:name="_Toc258883236"/>
+      <w:bookmarkStart w:id="5" w:name="_Toc258893236"/>
       <w:r>
         <w:rPr>
           <w:rFonts w:ascii="Cambria" w:eastAsia="Calibri" w:hAnsi="Cambria" w:cs="Times New Roman"/>
@@ -2851,7 +3089,23 @@
           <w:color w:val="244061" w:themeColor="accent1" w:themeShade="80"/>
         </w:rPr>
         <w:lastRenderedPageBreak/>
-        <w:t>2.3 Task Management Menu</w:t>
+        <w:t>2.4</w:t>
+      </w:r>
+      <w:r>
+        <w:rPr>
+          <w:rFonts w:ascii="Cambria" w:eastAsia="Calibri" w:hAnsi="Cambria" w:cs="Times New Roman"/>
+          <w:b w:val="0"/>
+          <w:color w:val="244061" w:themeColor="accent1" w:themeShade="80"/>
+        </w:rPr>
+        <w:tab/>
+      </w:r>
+      <w:r>
+        <w:rPr>
+          <w:rFonts w:ascii="Cambria" w:eastAsia="Calibri" w:hAnsi="Cambria" w:cs="Times New Roman"/>
+          <w:b w:val="0"/>
+          <w:color w:val="244061" w:themeColor="accent1" w:themeShade="80"/>
+        </w:rPr>
+        <w:t>Task Management Menu</w:t>
       </w:r>
       <w:bookmarkEnd w:id="5"/>
     </w:p>
@@ -3365,7 +3619,7 @@
           <w:color w:val="244061" w:themeColor="accent1" w:themeShade="80"/>
         </w:rPr>
       </w:pPr>
-      <w:bookmarkStart w:id="6" w:name="_Toc258883237"/>
+      <w:bookmarkStart w:id="6" w:name="_Toc258893237"/>
       <w:r>
         <w:rPr>
           <w:rFonts w:ascii="Cambria" w:eastAsia="Calibri" w:hAnsi="Cambria" w:cs="Times New Roman"/>
@@ -3381,7 +3635,15 @@
           <w:b w:val="0"/>
           <w:color w:val="244061" w:themeColor="accent1" w:themeShade="80"/>
         </w:rPr>
-        <w:t xml:space="preserve">.4 </w:t>
+        <w:t>.5</w:t>
+      </w:r>
+      <w:r>
+        <w:rPr>
+          <w:rFonts w:ascii="Cambria" w:eastAsia="Calibri" w:hAnsi="Cambria" w:cs="Times New Roman"/>
+          <w:b w:val="0"/>
+          <w:color w:val="244061" w:themeColor="accent1" w:themeShade="80"/>
+        </w:rPr>
+        <w:tab/>
       </w:r>
       <w:r>
         <w:rPr>
@@ -4984,7 +5246,7 @@
           <w:color w:val="244061" w:themeColor="accent1" w:themeShade="80"/>
         </w:rPr>
       </w:pPr>
-      <w:bookmarkStart w:id="7" w:name="_Toc258883238"/>
+      <w:bookmarkStart w:id="7" w:name="_Toc258893238"/>
       <w:r>
         <w:rPr>
           <w:rFonts w:ascii="Cambria" w:eastAsia="Calibri" w:hAnsi="Cambria" w:cs="Times New Roman"/>
@@ -5000,7 +5262,7 @@
           <w:b w:val="0"/>
           <w:color w:val="244061" w:themeColor="accent1" w:themeShade="80"/>
         </w:rPr>
-        <w:t>5</w:t>
+        <w:t>6</w:t>
       </w:r>
       <w:r>
         <w:rPr>
@@ -5008,7 +5270,15 @@
           <w:b w:val="0"/>
           <w:color w:val="244061" w:themeColor="accent1" w:themeShade="80"/>
         </w:rPr>
-        <w:t xml:space="preserve"> View Log</w:t>
+        <w:tab/>
+      </w:r>
+      <w:r>
+        <w:rPr>
+          <w:rFonts w:ascii="Cambria" w:eastAsia="Calibri" w:hAnsi="Cambria" w:cs="Times New Roman"/>
+          <w:b w:val="0"/>
+          <w:color w:val="244061" w:themeColor="accent1" w:themeShade="80"/>
+        </w:rPr>
+        <w:t>View Log</w:t>
       </w:r>
       <w:bookmarkEnd w:id="7"/>
     </w:p>
@@ -5306,7 +5576,7 @@
         <w:lastRenderedPageBreak/>
         <w:t xml:space="preserve"> </w:t>
       </w:r>
-      <w:bookmarkStart w:id="8" w:name="_Toc258883239"/>
+      <w:bookmarkStart w:id="8" w:name="_Toc258893239"/>
       <w:r>
         <w:rPr>
           <w:rFonts w:ascii="Cambria" w:eastAsia="Calibri" w:hAnsi="Cambria" w:cs="Times New Roman"/>
@@ -5321,7 +5591,7 @@
           <w:b w:val="0"/>
           <w:color w:val="244061" w:themeColor="accent1" w:themeShade="80"/>
         </w:rPr>
-        <w:t>.6</w:t>
+        <w:t>.7</w:t>
       </w:r>
       <w:r>
         <w:rPr>
@@ -5329,7 +5599,7 @@
           <w:b w:val="0"/>
           <w:color w:val="244061" w:themeColor="accent1" w:themeShade="80"/>
         </w:rPr>
-        <w:t xml:space="preserve"> </w:t>
+        <w:tab/>
       </w:r>
       <w:r>
         <w:rPr>
@@ -5724,7 +5994,7 @@
           <w:color w:val="244061" w:themeColor="accent1" w:themeShade="80"/>
         </w:rPr>
       </w:pPr>
-      <w:bookmarkStart w:id="9" w:name="_Toc258883240"/>
+      <w:bookmarkStart w:id="9" w:name="_Toc258893240"/>
       <w:r>
         <w:rPr>
           <w:rFonts w:ascii="Cambria" w:eastAsia="Calibri" w:hAnsi="Cambria" w:cs="Times New Roman"/>
@@ -5740,7 +6010,7 @@
           <w:b w:val="0"/>
           <w:color w:val="244061" w:themeColor="accent1" w:themeShade="80"/>
         </w:rPr>
-        <w:t>.7</w:t>
+        <w:t>.8</w:t>
       </w:r>
       <w:r>
         <w:rPr>
@@ -5748,7 +6018,7 @@
           <w:b w:val="0"/>
           <w:color w:val="244061" w:themeColor="accent1" w:themeShade="80"/>
         </w:rPr>
-        <w:t xml:space="preserve"> </w:t>
+        <w:tab/>
       </w:r>
       <w:r>
         <w:rPr>
@@ -6139,7 +6409,7 @@
           <w:color w:val="244061" w:themeColor="accent1" w:themeShade="80"/>
         </w:rPr>
       </w:pPr>
-      <w:bookmarkStart w:id="10" w:name="_Toc258883241"/>
+      <w:bookmarkStart w:id="10" w:name="_Toc258893241"/>
       <w:r>
         <w:rPr>
           <w:rFonts w:ascii="Cambria" w:eastAsia="Calibri" w:hAnsi="Cambria" w:cs="Times New Roman"/>
@@ -6147,7 +6417,23 @@
           <w:color w:val="244061" w:themeColor="accent1" w:themeShade="80"/>
         </w:rPr>
         <w:lastRenderedPageBreak/>
-        <w:t>2.8 Analyze SyncTask</w:t>
+        <w:t>2.9</w:t>
+      </w:r>
+      <w:r>
+        <w:rPr>
+          <w:rFonts w:ascii="Cambria" w:eastAsia="Calibri" w:hAnsi="Cambria" w:cs="Times New Roman"/>
+          <w:b w:val="0"/>
+          <w:color w:val="244061" w:themeColor="accent1" w:themeShade="80"/>
+        </w:rPr>
+        <w:tab/>
+      </w:r>
+      <w:r>
+        <w:rPr>
+          <w:rFonts w:ascii="Cambria" w:eastAsia="Calibri" w:hAnsi="Cambria" w:cs="Times New Roman"/>
+          <w:b w:val="0"/>
+          <w:color w:val="244061" w:themeColor="accent1" w:themeShade="80"/>
+        </w:rPr>
+        <w:t>Analyze SyncTask</w:t>
       </w:r>
       <w:bookmarkEnd w:id="10"/>
     </w:p>
@@ -7229,7 +7515,7 @@
                 <v:shape id="_x0000_i1025" type="#_x0000_t75" style="width:149.25pt;height:146.25pt" o:ole="">
                   <v:imagedata r:id="rId34" o:title=""/>
                 </v:shape>
-                <o:OLEObject Type="Embed" ProgID="PBrush" ShapeID="_x0000_i1025" DrawAspect="Content" ObjectID="_1332625613" r:id="rId35"/>
+                <o:OLEObject Type="Embed" ProgID="PBrush" ShapeID="_x0000_i1025" DrawAspect="Content" ObjectID="_1332635073" r:id="rId35"/>
               </w:object>
             </w:r>
           </w:p>
@@ -7718,7 +8004,7 @@
           <w:color w:val="244061" w:themeColor="accent1" w:themeShade="80"/>
         </w:rPr>
       </w:pPr>
-      <w:bookmarkStart w:id="11" w:name="_Toc258883242"/>
+      <w:bookmarkStart w:id="11" w:name="_Toc258893242"/>
       <w:r>
         <w:rPr>
           <w:rFonts w:ascii="Cambria" w:eastAsia="Calibri" w:hAnsi="Cambria" w:cs="Times New Roman"/>
@@ -7734,7 +8020,7 @@
           <w:b w:val="0"/>
           <w:color w:val="244061" w:themeColor="accent1" w:themeShade="80"/>
         </w:rPr>
-        <w:t>.8</w:t>
+        <w:t>.10</w:t>
       </w:r>
       <w:r>
         <w:rPr>
@@ -7742,7 +8028,7 @@
           <w:b w:val="0"/>
           <w:color w:val="244061" w:themeColor="accent1" w:themeShade="80"/>
         </w:rPr>
-        <w:t xml:space="preserve"> </w:t>
+        <w:tab/>
       </w:r>
       <w:r>
         <w:rPr>
@@ -8400,7 +8686,7 @@
           <w:color w:val="244061" w:themeColor="accent1" w:themeShade="80"/>
         </w:rPr>
       </w:pPr>
-      <w:bookmarkStart w:id="12" w:name="_Toc258883243"/>
+      <w:bookmarkStart w:id="12" w:name="_Toc258893243"/>
       <w:r>
         <w:rPr>
           <w:rFonts w:ascii="Cambria" w:eastAsia="Calibri" w:hAnsi="Cambria" w:cs="Times New Roman"/>
@@ -8416,7 +8702,7 @@
           <w:b w:val="0"/>
           <w:color w:val="244061" w:themeColor="accent1" w:themeShade="80"/>
         </w:rPr>
-        <w:t>9</w:t>
+        <w:t>11</w:t>
       </w:r>
       <w:r>
         <w:rPr>
@@ -8424,7 +8710,15 @@
           <w:b w:val="0"/>
           <w:color w:val="244061" w:themeColor="accent1" w:themeShade="80"/>
         </w:rPr>
-        <w:t xml:space="preserve"> Configuring Global Settings</w:t>
+        <w:tab/>
+      </w:r>
+      <w:r>
+        <w:rPr>
+          <w:rFonts w:ascii="Cambria" w:eastAsia="Calibri" w:hAnsi="Cambria" w:cs="Times New Roman"/>
+          <w:b w:val="0"/>
+          <w:color w:val="244061" w:themeColor="accent1" w:themeShade="80"/>
+        </w:rPr>
+        <w:t>Configuring Global Settings</w:t>
       </w:r>
       <w:bookmarkEnd w:id="12"/>
       <w:r>
@@ -8901,7 +9195,7 @@
           <w:szCs w:val="32"/>
         </w:rPr>
       </w:pPr>
-      <w:bookmarkStart w:id="13" w:name="_Toc258883244"/>
+      <w:bookmarkStart w:id="13" w:name="_Toc258893244"/>
       <w:r>
         <w:rPr>
           <w:rFonts w:ascii="Cambria" w:hAnsi="Cambria" w:cs="Times New Roman"/>
@@ -8935,7 +9229,7 @@
           <w:color w:val="244061" w:themeColor="accent1" w:themeShade="80"/>
         </w:rPr>
       </w:pPr>
-      <w:bookmarkStart w:id="14" w:name="_Toc258883245"/>
+      <w:bookmarkStart w:id="14" w:name="_Toc258893245"/>
       <w:r>
         <w:rPr>
           <w:rFonts w:ascii="Cambria" w:hAnsi="Cambria" w:cs="Times New Roman"/>
@@ -9840,7 +10134,7 @@
           <v:shape id="_x0000_s1099" type="#_x0000_t32" style="position:absolute;margin-left:.75pt;margin-top:29.25pt;width:428.25pt;height:0;z-index:251707392" o:connectortype="straight" strokecolor="#243f60" strokeweight="2.25pt"/>
         </w:pict>
       </w:r>
-      <w:bookmarkStart w:id="15" w:name="_Toc258883246"/>
+      <w:bookmarkStart w:id="15" w:name="_Toc258893246"/>
       <w:r>
         <w:rPr>
           <w:rFonts w:ascii="Cambria" w:hAnsi="Cambria" w:cs="Times New Roman"/>
@@ -10743,7 +11037,7 @@
               <w:sz w:val="24"/>
               <w:szCs w:val="24"/>
             </w:rPr>
-            <w:t>18</w:t>
+            <w:t>2</w:t>
           </w:r>
           <w:r>
             <w:rPr>
@@ -10909,7 +11203,7 @@
         <v:path o:extrusionok="f" gradientshapeok="t" o:connecttype="rect"/>
         <o:lock v:ext="edit" aspectratio="t"/>
       </v:shapetype>
-      <v:shape id="_x0000_i1123" type="#_x0000_t75" style="width:11.25pt;height:11.25pt" o:bullet="t">
+      <v:shape id="_x0000_i1028" type="#_x0000_t75" style="width:11.25pt;height:11.25pt" o:bullet="t">
         <v:imagedata r:id="rId1" o:title="mso80EC"/>
       </v:shape>
     </w:pict>
@@ -11480,6 +11774,92 @@
     </w:lvl>
   </w:abstractNum>
   <w:abstractNum w:abstractNumId="5">
+    <w:nsid w:val="1FC8607A"/>
+    <w:multiLevelType w:val="hybridMultilevel"/>
+    <w:tmpl w:val="FC6EC464"/>
+    <w:lvl w:ilvl="0" w:tplc="4809000F">
+      <w:start w:val="1"/>
+      <w:numFmt w:val="decimal"/>
+      <w:lvlText w:val="%1."/>
+      <w:lvlJc w:val="left"/>
+      <w:pPr>
+        <w:ind w:left="720" w:hanging="360"/>
+      </w:pPr>
+    </w:lvl>
+    <w:lvl w:ilvl="1" w:tplc="48090019" w:tentative="1">
+      <w:start w:val="1"/>
+      <w:numFmt w:val="lowerLetter"/>
+      <w:lvlText w:val="%2."/>
+      <w:lvlJc w:val="left"/>
+      <w:pPr>
+        <w:ind w:left="1440" w:hanging="360"/>
+      </w:pPr>
+    </w:lvl>
+    <w:lvl w:ilvl="2" w:tplc="4809001B" w:tentative="1">
+      <w:start w:val="1"/>
+      <w:numFmt w:val="lowerRoman"/>
+      <w:lvlText w:val="%3."/>
+      <w:lvlJc w:val="right"/>
+      <w:pPr>
+        <w:ind w:left="2160" w:hanging="180"/>
+      </w:pPr>
+    </w:lvl>
+    <w:lvl w:ilvl="3" w:tplc="4809000F" w:tentative="1">
+      <w:start w:val="1"/>
+      <w:numFmt w:val="decimal"/>
+      <w:lvlText w:val="%4."/>
+      <w:lvlJc w:val="left"/>
+      <w:pPr>
+        <w:ind w:left="2880" w:hanging="360"/>
+      </w:pPr>
+    </w:lvl>
+    <w:lvl w:ilvl="4" w:tplc="48090019" w:tentative="1">
+      <w:start w:val="1"/>
+      <w:numFmt w:val="lowerLetter"/>
+      <w:lvlText w:val="%5."/>
+      <w:lvlJc w:val="left"/>
+      <w:pPr>
+        <w:ind w:left="3600" w:hanging="360"/>
+      </w:pPr>
+    </w:lvl>
+    <w:lvl w:ilvl="5" w:tplc="4809001B" w:tentative="1">
+      <w:start w:val="1"/>
+      <w:numFmt w:val="lowerRoman"/>
+      <w:lvlText w:val="%6."/>
+      <w:lvlJc w:val="right"/>
+      <w:pPr>
+        <w:ind w:left="4320" w:hanging="180"/>
+      </w:pPr>
+    </w:lvl>
+    <w:lvl w:ilvl="6" w:tplc="4809000F" w:tentative="1">
+      <w:start w:val="1"/>
+      <w:numFmt w:val="decimal"/>
+      <w:lvlText w:val="%7."/>
+      <w:lvlJc w:val="left"/>
+      <w:pPr>
+        <w:ind w:left="5040" w:hanging="360"/>
+      </w:pPr>
+    </w:lvl>
+    <w:lvl w:ilvl="7" w:tplc="48090019" w:tentative="1">
+      <w:start w:val="1"/>
+      <w:numFmt w:val="lowerLetter"/>
+      <w:lvlText w:val="%8."/>
+      <w:lvlJc w:val="left"/>
+      <w:pPr>
+        <w:ind w:left="5760" w:hanging="360"/>
+      </w:pPr>
+    </w:lvl>
+    <w:lvl w:ilvl="8" w:tplc="4809001B" w:tentative="1">
+      <w:start w:val="1"/>
+      <w:numFmt w:val="lowerRoman"/>
+      <w:lvlText w:val="%9."/>
+      <w:lvlJc w:val="right"/>
+      <w:pPr>
+        <w:ind w:left="6480" w:hanging="180"/>
+      </w:pPr>
+    </w:lvl>
+  </w:abstractNum>
+  <w:abstractNum w:abstractNumId="6">
     <w:nsid w:val="1FE12A06"/>
     <w:multiLevelType w:val="hybridMultilevel"/>
     <w:tmpl w:val="E850F844"/>
@@ -11592,7 +11972,7 @@
       </w:pPr>
     </w:lvl>
   </w:abstractNum>
-  <w:abstractNum w:abstractNumId="6">
+  <w:abstractNum w:abstractNumId="7">
     <w:nsid w:val="23CC1033"/>
     <w:multiLevelType w:val="hybridMultilevel"/>
     <w:tmpl w:val="4DF63506"/>
@@ -11705,7 +12085,7 @@
       </w:pPr>
     </w:lvl>
   </w:abstractNum>
-  <w:abstractNum w:abstractNumId="7">
+  <w:abstractNum w:abstractNumId="8">
     <w:nsid w:val="27406974"/>
     <w:multiLevelType w:val="multilevel"/>
     <w:tmpl w:val="C5E2FBC0"/>
@@ -11827,7 +12207,7 @@
       </w:rPr>
     </w:lvl>
   </w:abstractNum>
-  <w:abstractNum w:abstractNumId="8">
+  <w:abstractNum w:abstractNumId="9">
     <w:nsid w:val="2B452A7F"/>
     <w:multiLevelType w:val="hybridMultilevel"/>
     <w:tmpl w:val="F12600D6"/>
@@ -11940,7 +12320,7 @@
       </w:pPr>
     </w:lvl>
   </w:abstractNum>
-  <w:abstractNum w:abstractNumId="9">
+  <w:abstractNum w:abstractNumId="10">
     <w:nsid w:val="35096686"/>
     <w:multiLevelType w:val="hybridMultilevel"/>
     <w:tmpl w:val="E6E0D6B2"/>
@@ -12053,7 +12433,7 @@
       </w:pPr>
     </w:lvl>
   </w:abstractNum>
-  <w:abstractNum w:abstractNumId="10">
+  <w:abstractNum w:abstractNumId="11">
     <w:nsid w:val="39CA330B"/>
     <w:multiLevelType w:val="hybridMultilevel"/>
     <w:tmpl w:val="E7B0F206"/>
@@ -12166,7 +12546,7 @@
       </w:pPr>
     </w:lvl>
   </w:abstractNum>
-  <w:abstractNum w:abstractNumId="11">
+  <w:abstractNum w:abstractNumId="12">
     <w:nsid w:val="441474C5"/>
     <w:multiLevelType w:val="multilevel"/>
     <w:tmpl w:val="7904F8A2"/>
@@ -12279,7 +12659,7 @@
       </w:rPr>
     </w:lvl>
   </w:abstractNum>
-  <w:abstractNum w:abstractNumId="12">
+  <w:abstractNum w:abstractNumId="13">
     <w:nsid w:val="4A0847A6"/>
     <w:multiLevelType w:val="hybridMultilevel"/>
     <w:tmpl w:val="DB0016CE"/>
@@ -12392,7 +12772,7 @@
       </w:pPr>
     </w:lvl>
   </w:abstractNum>
-  <w:abstractNum w:abstractNumId="13">
+  <w:abstractNum w:abstractNumId="14">
     <w:nsid w:val="4C046D71"/>
     <w:multiLevelType w:val="hybridMultilevel"/>
     <w:tmpl w:val="89D2B9D8"/>
@@ -12506,7 +12886,7 @@
       </w:rPr>
     </w:lvl>
   </w:abstractNum>
-  <w:abstractNum w:abstractNumId="14">
+  <w:abstractNum w:abstractNumId="15">
     <w:nsid w:val="4EC814F1"/>
     <w:multiLevelType w:val="hybridMultilevel"/>
     <w:tmpl w:val="2E5AB3AC"/>
@@ -12619,7 +12999,7 @@
       </w:pPr>
     </w:lvl>
   </w:abstractNum>
-  <w:abstractNum w:abstractNumId="15">
+  <w:abstractNum w:abstractNumId="16">
     <w:nsid w:val="50976770"/>
     <w:multiLevelType w:val="multilevel"/>
     <w:tmpl w:val="5AC82FF4"/>
@@ -12740,7 +13120,7 @@
       </w:rPr>
     </w:lvl>
   </w:abstractNum>
-  <w:abstractNum w:abstractNumId="16">
+  <w:abstractNum w:abstractNumId="17">
     <w:nsid w:val="530A7C94"/>
     <w:multiLevelType w:val="hybridMultilevel"/>
     <w:tmpl w:val="2DBA9008"/>
@@ -12853,7 +13233,7 @@
       </w:pPr>
     </w:lvl>
   </w:abstractNum>
-  <w:abstractNum w:abstractNumId="17">
+  <w:abstractNum w:abstractNumId="18">
     <w:nsid w:val="56275602"/>
     <w:multiLevelType w:val="hybridMultilevel"/>
     <w:tmpl w:val="392E160E"/>
@@ -12942,7 +13322,93 @@
       </w:pPr>
     </w:lvl>
   </w:abstractNum>
-  <w:abstractNum w:abstractNumId="18">
+  <w:abstractNum w:abstractNumId="19">
+    <w:nsid w:val="5C8A7495"/>
+    <w:multiLevelType w:val="hybridMultilevel"/>
+    <w:tmpl w:val="80966E48"/>
+    <w:lvl w:ilvl="0" w:tplc="4809000F">
+      <w:start w:val="1"/>
+      <w:numFmt w:val="decimal"/>
+      <w:lvlText w:val="%1."/>
+      <w:lvlJc w:val="left"/>
+      <w:pPr>
+        <w:ind w:left="720" w:hanging="360"/>
+      </w:pPr>
+    </w:lvl>
+    <w:lvl w:ilvl="1" w:tplc="48090019" w:tentative="1">
+      <w:start w:val="1"/>
+      <w:numFmt w:val="lowerLetter"/>
+      <w:lvlText w:val="%2."/>
+      <w:lvlJc w:val="left"/>
+      <w:pPr>
+        <w:ind w:left="1440" w:hanging="360"/>
+      </w:pPr>
+    </w:lvl>
+    <w:lvl w:ilvl="2" w:tplc="4809001B" w:tentative="1">
+      <w:start w:val="1"/>
+      <w:numFmt w:val="lowerRoman"/>
+      <w:lvlText w:val="%3."/>
+      <w:lvlJc w:val="right"/>
+      <w:pPr>
+        <w:ind w:left="2160" w:hanging="180"/>
+      </w:pPr>
+    </w:lvl>
+    <w:lvl w:ilvl="3" w:tplc="4809000F" w:tentative="1">
+      <w:start w:val="1"/>
+      <w:numFmt w:val="decimal"/>
+      <w:lvlText w:val="%4."/>
+      <w:lvlJc w:val="left"/>
+      <w:pPr>
+        <w:ind w:left="2880" w:hanging="360"/>
+      </w:pPr>
+    </w:lvl>
+    <w:lvl w:ilvl="4" w:tplc="48090019" w:tentative="1">
+      <w:start w:val="1"/>
+      <w:numFmt w:val="lowerLetter"/>
+      <w:lvlText w:val="%5."/>
+      <w:lvlJc w:val="left"/>
+      <w:pPr>
+        <w:ind w:left="3600" w:hanging="360"/>
+      </w:pPr>
+    </w:lvl>
+    <w:lvl w:ilvl="5" w:tplc="4809001B" w:tentative="1">
+      <w:start w:val="1"/>
+      <w:numFmt w:val="lowerRoman"/>
+      <w:lvlText w:val="%6."/>
+      <w:lvlJc w:val="right"/>
+      <w:pPr>
+        <w:ind w:left="4320" w:hanging="180"/>
+      </w:pPr>
+    </w:lvl>
+    <w:lvl w:ilvl="6" w:tplc="4809000F" w:tentative="1">
+      <w:start w:val="1"/>
+      <w:numFmt w:val="decimal"/>
+      <w:lvlText w:val="%7."/>
+      <w:lvlJc w:val="left"/>
+      <w:pPr>
+        <w:ind w:left="5040" w:hanging="360"/>
+      </w:pPr>
+    </w:lvl>
+    <w:lvl w:ilvl="7" w:tplc="48090019" w:tentative="1">
+      <w:start w:val="1"/>
+      <w:numFmt w:val="lowerLetter"/>
+      <w:lvlText w:val="%8."/>
+      <w:lvlJc w:val="left"/>
+      <w:pPr>
+        <w:ind w:left="5760" w:hanging="360"/>
+      </w:pPr>
+    </w:lvl>
+    <w:lvl w:ilvl="8" w:tplc="4809001B" w:tentative="1">
+      <w:start w:val="1"/>
+      <w:numFmt w:val="lowerRoman"/>
+      <w:lvlText w:val="%9."/>
+      <w:lvlJc w:val="right"/>
+      <w:pPr>
+        <w:ind w:left="6480" w:hanging="180"/>
+      </w:pPr>
+    </w:lvl>
+  </w:abstractNum>
+  <w:abstractNum w:abstractNumId="20">
     <w:nsid w:val="5DB953F0"/>
     <w:multiLevelType w:val="hybridMultilevel"/>
     <w:tmpl w:val="B0F887C8"/>
@@ -13055,7 +13521,7 @@
       </w:rPr>
     </w:lvl>
   </w:abstractNum>
-  <w:abstractNum w:abstractNumId="19">
+  <w:abstractNum w:abstractNumId="21">
     <w:nsid w:val="633D715C"/>
     <w:multiLevelType w:val="hybridMultilevel"/>
     <w:tmpl w:val="454CE254"/>
@@ -13169,7 +13635,93 @@
       </w:rPr>
     </w:lvl>
   </w:abstractNum>
-  <w:abstractNum w:abstractNumId="20">
+  <w:abstractNum w:abstractNumId="22">
+    <w:nsid w:val="65F22F50"/>
+    <w:multiLevelType w:val="hybridMultilevel"/>
+    <w:tmpl w:val="78D880B2"/>
+    <w:lvl w:ilvl="0" w:tplc="4809000F">
+      <w:start w:val="1"/>
+      <w:numFmt w:val="decimal"/>
+      <w:lvlText w:val="%1."/>
+      <w:lvlJc w:val="left"/>
+      <w:pPr>
+        <w:ind w:left="720" w:hanging="360"/>
+      </w:pPr>
+    </w:lvl>
+    <w:lvl w:ilvl="1" w:tplc="48090019" w:tentative="1">
+      <w:start w:val="1"/>
+      <w:numFmt w:val="lowerLetter"/>
+      <w:lvlText w:val="%2."/>
+      <w:lvlJc w:val="left"/>
+      <w:pPr>
+        <w:ind w:left="1440" w:hanging="360"/>
+      </w:pPr>
+    </w:lvl>
+    <w:lvl w:ilvl="2" w:tplc="4809001B" w:tentative="1">
+      <w:start w:val="1"/>
+      <w:numFmt w:val="lowerRoman"/>
+      <w:lvlText w:val="%3."/>
+      <w:lvlJc w:val="right"/>
+      <w:pPr>
+        <w:ind w:left="2160" w:hanging="180"/>
+      </w:pPr>
+    </w:lvl>
+    <w:lvl w:ilvl="3" w:tplc="4809000F" w:tentative="1">
+      <w:start w:val="1"/>
+      <w:numFmt w:val="decimal"/>
+      <w:lvlText w:val="%4."/>
+      <w:lvlJc w:val="left"/>
+      <w:pPr>
+        <w:ind w:left="2880" w:hanging="360"/>
+      </w:pPr>
+    </w:lvl>
+    <w:lvl w:ilvl="4" w:tplc="48090019" w:tentative="1">
+      <w:start w:val="1"/>
+      <w:numFmt w:val="lowerLetter"/>
+      <w:lvlText w:val="%5."/>
+      <w:lvlJc w:val="left"/>
+      <w:pPr>
+        <w:ind w:left="3600" w:hanging="360"/>
+      </w:pPr>
+    </w:lvl>
+    <w:lvl w:ilvl="5" w:tplc="4809001B" w:tentative="1">
+      <w:start w:val="1"/>
+      <w:numFmt w:val="lowerRoman"/>
+      <w:lvlText w:val="%6."/>
+      <w:lvlJc w:val="right"/>
+      <w:pPr>
+        <w:ind w:left="4320" w:hanging="180"/>
+      </w:pPr>
+    </w:lvl>
+    <w:lvl w:ilvl="6" w:tplc="4809000F" w:tentative="1">
+      <w:start w:val="1"/>
+      <w:numFmt w:val="decimal"/>
+      <w:lvlText w:val="%7."/>
+      <w:lvlJc w:val="left"/>
+      <w:pPr>
+        <w:ind w:left="5040" w:hanging="360"/>
+      </w:pPr>
+    </w:lvl>
+    <w:lvl w:ilvl="7" w:tplc="48090019" w:tentative="1">
+      <w:start w:val="1"/>
+      <w:numFmt w:val="lowerLetter"/>
+      <w:lvlText w:val="%8."/>
+      <w:lvlJc w:val="left"/>
+      <w:pPr>
+        <w:ind w:left="5760" w:hanging="360"/>
+      </w:pPr>
+    </w:lvl>
+    <w:lvl w:ilvl="8" w:tplc="4809001B" w:tentative="1">
+      <w:start w:val="1"/>
+      <w:numFmt w:val="lowerRoman"/>
+      <w:lvlText w:val="%9."/>
+      <w:lvlJc w:val="right"/>
+      <w:pPr>
+        <w:ind w:left="6480" w:hanging="180"/>
+      </w:pPr>
+    </w:lvl>
+  </w:abstractNum>
+  <w:abstractNum w:abstractNumId="23">
     <w:nsid w:val="68640D62"/>
     <w:multiLevelType w:val="hybridMultilevel"/>
     <w:tmpl w:val="407C33C8"/>
@@ -13282,7 +13834,7 @@
       </w:pPr>
     </w:lvl>
   </w:abstractNum>
-  <w:abstractNum w:abstractNumId="21">
+  <w:abstractNum w:abstractNumId="24">
     <w:nsid w:val="6B643479"/>
     <w:multiLevelType w:val="hybridMultilevel"/>
     <w:tmpl w:val="66A08A6C"/>
@@ -13372,7 +13924,7 @@
       </w:pPr>
     </w:lvl>
   </w:abstractNum>
-  <w:abstractNum w:abstractNumId="22">
+  <w:abstractNum w:abstractNumId="25">
     <w:nsid w:val="6E672B67"/>
     <w:multiLevelType w:val="hybridMultilevel"/>
     <w:tmpl w:val="7272E4B2"/>
@@ -13486,7 +14038,7 @@
       </w:rPr>
     </w:lvl>
   </w:abstractNum>
-  <w:abstractNum w:abstractNumId="23">
+  <w:abstractNum w:abstractNumId="26">
     <w:nsid w:val="6F420725"/>
     <w:multiLevelType w:val="hybridMultilevel"/>
     <w:tmpl w:val="88D25D8E"/>
@@ -13603,73 +14155,82 @@
     <w:abstractNumId w:val="4"/>
   </w:num>
   <w:num w:numId="2">
-    <w:abstractNumId w:val="11"/>
+    <w:abstractNumId w:val="12"/>
   </w:num>
   <w:num w:numId="3">
-    <w:abstractNumId w:val="9"/>
+    <w:abstractNumId w:val="10"/>
   </w:num>
   <w:num w:numId="4">
-    <w:abstractNumId w:val="12"/>
+    <w:abstractNumId w:val="13"/>
   </w:num>
   <w:num w:numId="5">
-    <w:abstractNumId w:val="6"/>
+    <w:abstractNumId w:val="7"/>
   </w:num>
   <w:num w:numId="6">
     <w:abstractNumId w:val="2"/>
   </w:num>
   <w:num w:numId="7">
-    <w:abstractNumId w:val="8"/>
+    <w:abstractNumId w:val="9"/>
   </w:num>
   <w:num w:numId="8">
     <w:abstractNumId w:val="0"/>
   </w:num>
   <w:num w:numId="9">
-    <w:abstractNumId w:val="5"/>
+    <w:abstractNumId w:val="6"/>
   </w:num>
   <w:num w:numId="10">
     <w:abstractNumId w:val="1"/>
   </w:num>
   <w:num w:numId="11">
+    <w:abstractNumId w:val="17"/>
+  </w:num>
+  <w:num w:numId="12">
+    <w:abstractNumId w:val="11"/>
+  </w:num>
+  <w:num w:numId="13">
+    <w:abstractNumId w:val="15"/>
+  </w:num>
+  <w:num w:numId="14">
+    <w:abstractNumId w:val="23"/>
+  </w:num>
+  <w:num w:numId="15">
     <w:abstractNumId w:val="16"/>
   </w:num>
-  <w:num w:numId="12">
-    <w:abstractNumId w:val="10"/>
+  <w:num w:numId="16">
+    <w:abstractNumId w:val="18"/>
   </w:num>
-  <w:num w:numId="13">
+  <w:num w:numId="17">
+    <w:abstractNumId w:val="24"/>
+  </w:num>
+  <w:num w:numId="18">
+    <w:abstractNumId w:val="26"/>
+  </w:num>
+  <w:num w:numId="19">
     <w:abstractNumId w:val="14"/>
   </w:num>
-  <w:num w:numId="14">
-    <w:abstractNumId w:val="20"/>
+  <w:num w:numId="20">
+    <w:abstractNumId w:val="25"/>
   </w:num>
-  <w:num w:numId="15">
-    <w:abstractNumId w:val="15"/>
-  </w:num>
-  <w:num w:numId="16">
-    <w:abstractNumId w:val="17"/>
-  </w:num>
-  <w:num w:numId="17">
+  <w:num w:numId="21">
     <w:abstractNumId w:val="21"/>
   </w:num>
-  <w:num w:numId="18">
-    <w:abstractNumId w:val="23"/>
-  </w:num>
-  <w:num w:numId="19">
-    <w:abstractNumId w:val="13"/>
-  </w:num>
-  <w:num w:numId="20">
-    <w:abstractNumId w:val="22"/>
-  </w:num>
-  <w:num w:numId="21">
-    <w:abstractNumId w:val="19"/>
-  </w:num>
   <w:num w:numId="22">
-    <w:abstractNumId w:val="18"/>
+    <w:abstractNumId w:val="20"/>
   </w:num>
   <w:num w:numId="23">
     <w:abstractNumId w:val="3"/>
   </w:num>
   <w:num w:numId="24">
-    <w:abstractNumId w:val="7"/>
+    <w:abstractNumId w:val="8"/>
+  </w:num>
+  <w:num w:numId="25">
+    <w:abstractNumId w:val="19"/>
+  </w:num>
+  <w:num w:numId="26">
+    <w:abstractNumId w:val="5"/>
+  </w:num>
+  <w:num w:numId="27">
+    <w:abstractNumId w:val="22"/>
   </w:num>
 </w:numbering>
 </file>
@@ -16429,7 +16990,7 @@
 </file>
 
 <file path=customXml/itemProps2.xml><?xml version="1.0" encoding="utf-8"?>
-<ds:datastoreItem xmlns:ds="http://schemas.openxmlformats.org/officeDocument/2006/customXml" ds:itemID="{42CCAD43-EFD9-4284-ADD7-54D7B690F3A2}">
+<ds:datastoreItem xmlns:ds="http://schemas.openxmlformats.org/officeDocument/2006/customXml" ds:itemID="{E3AA428B-D047-433E-93B9-4C783D91A2A1}">
   <ds:schemaRefs>
     <ds:schemaRef ds:uri="http://schemas.openxmlformats.org/officeDocument/2006/bibliography"/>
   </ds:schemaRefs>

</xml_diff>

<commit_message>
updated user guide for v2.0
</commit_message>
<xml_diff>
--- a/SyncSharpV2.0 Docs/[Team13][V2.0]UserGuide.docx
+++ b/SyncSharpV2.0 Docs/[Team13][V2.0]UserGuide.docx
@@ -6727,7 +6727,7 @@
               </w:rPr>
               <w:drawing>
                 <wp:inline distT="0" distB="0" distL="0" distR="0">
-                  <wp:extent cx="203246" cy="203246"/>
+                  <wp:extent cx="152400" cy="152400"/>
                   <wp:effectExtent l="0" t="0" r="0" b="0"/>
                   <wp:docPr id="13" name="Picture 3" descr="C:\Users\adminNUS\Desktop\SyncSharp V1.1\Project Icons\left_copy.png"/>
                   <wp:cNvGraphicFramePr>
@@ -6751,7 +6751,7 @@
                         <pic:spPr bwMode="auto">
                           <a:xfrm>
                             <a:off x="0" y="0"/>
-                            <a:ext cx="203246" cy="203246"/>
+                            <a:ext cx="154853" cy="154853"/>
                           </a:xfrm>
                           <a:prstGeom prst="rect">
                             <a:avLst/>
@@ -6818,7 +6818,7 @@
               </w:rPr>
               <w:drawing>
                 <wp:inline distT="0" distB="0" distL="0" distR="0">
-                  <wp:extent cx="200025" cy="200025"/>
+                  <wp:extent cx="151200" cy="151200"/>
                   <wp:effectExtent l="0" t="0" r="0" b="0"/>
                   <wp:docPr id="16" name="Picture 4" descr="C:\Users\adminNUS\Desktop\SyncSharp V1.1\Project Icons\right_copy.png"/>
                   <wp:cNvGraphicFramePr>
@@ -6843,7 +6843,7 @@
                         <pic:spPr bwMode="auto">
                           <a:xfrm>
                             <a:off x="0" y="0"/>
-                            <a:ext cx="200025" cy="200025"/>
+                            <a:ext cx="151200" cy="151200"/>
                           </a:xfrm>
                           <a:prstGeom prst="rect">
                             <a:avLst/>
@@ -6916,8 +6916,8 @@
               </w:rPr>
               <w:drawing>
                 <wp:inline distT="0" distB="0" distL="0" distR="0">
-                  <wp:extent cx="200025" cy="200025"/>
-                  <wp:effectExtent l="19050" t="0" r="9525" b="0"/>
+                  <wp:extent cx="151200" cy="151200"/>
+                  <wp:effectExtent l="19050" t="0" r="1200" b="0"/>
                   <wp:docPr id="20" name="Picture 5" descr="C:\Users\adminNUS\Desktop\SyncSharp V1.1\Project Icons\KeepBoth_small.png"/>
                   <wp:cNvGraphicFramePr>
                     <a:graphicFrameLocks xmlns:a="http://schemas.openxmlformats.org/drawingml/2006/main" noChangeAspect="1"/>
@@ -6941,7 +6941,7 @@
                         <pic:spPr bwMode="auto">
                           <a:xfrm>
                             <a:off x="0" y="0"/>
-                            <a:ext cx="200025" cy="200025"/>
+                            <a:ext cx="151200" cy="151200"/>
                           </a:xfrm>
                           <a:prstGeom prst="rect">
                             <a:avLst/>
@@ -7011,8 +7011,8 @@
               </w:rPr>
               <w:drawing>
                 <wp:inline distT="0" distB="0" distL="0" distR="0">
-                  <wp:extent cx="200025" cy="200025"/>
-                  <wp:effectExtent l="0" t="0" r="0" b="0"/>
+                  <wp:extent cx="151200" cy="151200"/>
+                  <wp:effectExtent l="19050" t="0" r="1200" b="0"/>
                   <wp:docPr id="22" name="Picture 6" descr="C:\Users\adminNUS\Desktop\SyncSharp V1.1\Project Icons\delete_small.png"/>
                   <wp:cNvGraphicFramePr>
                     <a:graphicFrameLocks xmlns:a="http://schemas.openxmlformats.org/drawingml/2006/main" noChangeAspect="1"/>
@@ -7036,7 +7036,7 @@
                         <pic:spPr bwMode="auto">
                           <a:xfrm>
                             <a:off x="0" y="0"/>
-                            <a:ext cx="200025" cy="200025"/>
+                            <a:ext cx="151200" cy="151200"/>
                           </a:xfrm>
                           <a:prstGeom prst="rect">
                             <a:avLst/>
@@ -7117,8 +7117,8 @@
               </w:rPr>
               <w:drawing>
                 <wp:inline distT="0" distB="0" distL="0" distR="0">
-                  <wp:extent cx="200025" cy="200025"/>
-                  <wp:effectExtent l="19050" t="0" r="9525" b="0"/>
+                  <wp:extent cx="151200" cy="151200"/>
+                  <wp:effectExtent l="19050" t="0" r="1200" b="0"/>
                   <wp:docPr id="31" name="Picture 7" descr="C:\Users\adminNUS\Desktop\SyncSharp V1.1\Project Icons\delete_left.png"/>
                   <wp:cNvGraphicFramePr>
                     <a:graphicFrameLocks xmlns:a="http://schemas.openxmlformats.org/drawingml/2006/main" noChangeAspect="1"/>
@@ -7142,7 +7142,7 @@
                         <pic:spPr bwMode="auto">
                           <a:xfrm>
                             <a:off x="0" y="0"/>
-                            <a:ext cx="200025" cy="200025"/>
+                            <a:ext cx="151200" cy="151200"/>
                           </a:xfrm>
                           <a:prstGeom prst="rect">
                             <a:avLst/>
@@ -7212,8 +7212,8 @@
               </w:rPr>
               <w:drawing>
                 <wp:inline distT="0" distB="0" distL="0" distR="0">
-                  <wp:extent cx="200025" cy="200025"/>
-                  <wp:effectExtent l="19050" t="0" r="9525" b="0"/>
+                  <wp:extent cx="151200" cy="151200"/>
+                  <wp:effectExtent l="0" t="0" r="1200" b="0"/>
                   <wp:docPr id="34" name="Picture 8" descr="C:\Users\adminNUS\Desktop\SyncSharp V1.1\Project Icons\delete_right.png"/>
                   <wp:cNvGraphicFramePr>
                     <a:graphicFrameLocks xmlns:a="http://schemas.openxmlformats.org/drawingml/2006/main" noChangeAspect="1"/>
@@ -7237,7 +7237,7 @@
                         <pic:spPr bwMode="auto">
                           <a:xfrm>
                             <a:off x="0" y="0"/>
-                            <a:ext cx="200025" cy="200025"/>
+                            <a:ext cx="151200" cy="151200"/>
                           </a:xfrm>
                           <a:prstGeom prst="rect">
                             <a:avLst/>
@@ -7310,8 +7310,8 @@
               </w:rPr>
               <w:drawing>
                 <wp:inline distT="0" distB="0" distL="0" distR="0">
-                  <wp:extent cx="200025" cy="200025"/>
-                  <wp:effectExtent l="19050" t="0" r="0" b="0"/>
+                  <wp:extent cx="151200" cy="151200"/>
+                  <wp:effectExtent l="19050" t="0" r="1200" b="0"/>
                   <wp:docPr id="42" name="Picture 9" descr="C:\Users\adminNUS\Desktop\SyncSharp V1.1\Project Icons\rename_small.png"/>
                   <wp:cNvGraphicFramePr>
                     <a:graphicFrameLocks xmlns:a="http://schemas.openxmlformats.org/drawingml/2006/main" noChangeAspect="1"/>
@@ -7335,7 +7335,7 @@
                         <pic:spPr bwMode="auto">
                           <a:xfrm>
                             <a:off x="0" y="0"/>
-                            <a:ext cx="200025" cy="200025"/>
+                            <a:ext cx="151200" cy="151200"/>
                           </a:xfrm>
                           <a:prstGeom prst="rect">
                             <a:avLst/>
@@ -7515,7 +7515,7 @@
                 <v:shape id="_x0000_i1025" type="#_x0000_t75" style="width:149.25pt;height:146.25pt" o:ole="">
                   <v:imagedata r:id="rId34" o:title=""/>
                 </v:shape>
-                <o:OLEObject Type="Embed" ProgID="PBrush" ShapeID="_x0000_i1025" DrawAspect="Content" ObjectID="_1332635073" r:id="rId35"/>
+                <o:OLEObject Type="Embed" ProgID="PBrush" ShapeID="_x0000_i1025" DrawAspect="Content" ObjectID="_1332665739" r:id="rId35"/>
               </w:object>
             </w:r>
           </w:p>
@@ -11037,7 +11037,7 @@
               <w:sz w:val="24"/>
               <w:szCs w:val="24"/>
             </w:rPr>
-            <w:t>2</w:t>
+            <w:t>17</w:t>
           </w:r>
           <w:r>
             <w:rPr>
@@ -11203,7 +11203,7 @@
         <v:path o:extrusionok="f" gradientshapeok="t" o:connecttype="rect"/>
         <o:lock v:ext="edit" aspectratio="t"/>
       </v:shapetype>
-      <v:shape id="_x0000_i1028" type="#_x0000_t75" style="width:11.25pt;height:11.25pt" o:bullet="t">
+      <v:shape id="_x0000_i1027" type="#_x0000_t75" style="width:11.25pt;height:11.25pt" o:bullet="t">
         <v:imagedata r:id="rId1" o:title="mso80EC"/>
       </v:shape>
     </w:pict>
@@ -16990,7 +16990,7 @@
 </file>
 
 <file path=customXml/itemProps2.xml><?xml version="1.0" encoding="utf-8"?>
-<ds:datastoreItem xmlns:ds="http://schemas.openxmlformats.org/officeDocument/2006/customXml" ds:itemID="{E3AA428B-D047-433E-93B9-4C783D91A2A1}">
+<ds:datastoreItem xmlns:ds="http://schemas.openxmlformats.org/officeDocument/2006/customXml" ds:itemID="{C8D178FF-1C8C-44B0-A9BB-89DCE8DF023A}">
   <ds:schemaRefs>
     <ds:schemaRef ds:uri="http://schemas.openxmlformats.org/officeDocument/2006/bibliography"/>
   </ds:schemaRefs>

</xml_diff>